<commit_message>
Collisions and controls work.
</commit_message>
<xml_diff>
--- a/RentRace.docx
+++ b/RentRace.docx
@@ -8,14 +8,12 @@
           <w:b/>
         </w:rPr>
       </w:pPr>
-      <w:proofErr w:type="spellStart"/>
       <w:r>
         <w:rPr>
           <w:b/>
         </w:rPr>
         <w:t>RentRace</w:t>
       </w:r>
-      <w:proofErr w:type="spellEnd"/>
       <w:r>
         <w:rPr>
           <w:b/>
@@ -37,13 +35,8 @@
       </w:r>
     </w:p>
     <w:p>
-      <w:proofErr w:type="spellStart"/>
-      <w:r>
-        <w:t>RentRace</w:t>
-      </w:r>
-      <w:proofErr w:type="spellEnd"/>
-      <w:r>
-        <w:t xml:space="preserve"> is spin on an arcade classic</w:t>
+      <w:r>
+        <w:t>RentRace is spin on an arcade classic</w:t>
       </w:r>
       <w:r>
         <w:t xml:space="preserve"> for mobile platforms</w:t>
@@ -73,15 +66,7 @@
         <w:t>The Game is set in modern times, portrayed with colourful pixel graphics</w:t>
       </w:r>
       <w:r>
-        <w:t xml:space="preserve"> from a bird’s eye perspective. </w:t>
-      </w:r>
-      <w:proofErr w:type="gramStart"/>
-      <w:r>
-        <w:t>As of yet</w:t>
-      </w:r>
-      <w:proofErr w:type="gramEnd"/>
-      <w:r>
-        <w:t xml:space="preserve">, we are not sure what should represent the properties (Divisions of REA Group, suburbs?). The game’s basic early elements will play a lot </w:t>
+        <w:t xml:space="preserve"> from a bird’s eye perspective. As of yet, we are not sure what should represent the properties (Divisions of REA Group, suburbs?). The game’s basic early elements will play a lot </w:t>
       </w:r>
       <w:r>
         <w:t>like P</w:t>
@@ -281,14 +266,12 @@
               </w:rPr>
               <w:t xml:space="preserve">Feedback </w:t>
             </w:r>
-            <w:proofErr w:type="gramStart"/>
-            <w:r>
-              <w:rPr>
-                <w:b/>
-              </w:rPr>
-              <w:t>To</w:t>
-            </w:r>
-            <w:proofErr w:type="gramEnd"/>
+            <w:r>
+              <w:rPr>
+                <w:b/>
+              </w:rPr>
+              <w:t>to</w:t>
+            </w:r>
             <w:r>
               <w:rPr>
                 <w:b/>
@@ -364,19 +347,91 @@
           <w:tcPr>
             <w:tcW w:w="2254" w:type="dxa"/>
           </w:tcPr>
-          <w:p/>
-        </w:tc>
-        <w:tc>
-          <w:tcPr>
-            <w:tcW w:w="2254" w:type="dxa"/>
-          </w:tcPr>
-          <w:p/>
-        </w:tc>
-        <w:tc>
-          <w:tcPr>
-            <w:tcW w:w="2254" w:type="dxa"/>
-          </w:tcPr>
-          <w:p/>
+          <w:p>
+            <w:r>
+              <w:t>Invest in Property</w:t>
+            </w:r>
+          </w:p>
+        </w:tc>
+        <w:tc>
+          <w:tcPr>
+            <w:tcW w:w="2254" w:type="dxa"/>
+          </w:tcPr>
+          <w:p>
+            <w:r>
+              <w:t>By Interacting with the property, the player can purchase it and turn it into a returning investment</w:t>
+            </w:r>
+          </w:p>
+        </w:tc>
+        <w:tc>
+          <w:tcPr>
+            <w:tcW w:w="2254" w:type="dxa"/>
+          </w:tcPr>
+          <w:p>
+            <w:r>
+              <w:t>Players will have visual and audio feedback when they interact with the property</w:t>
+            </w:r>
+          </w:p>
+        </w:tc>
+        <w:tc>
+          <w:tcPr>
+            <w:tcW w:w="2254" w:type="dxa"/>
+          </w:tcPr>
+          <w:p>
+            <w:r>
+              <w:t>Character will purchase property</w:t>
+            </w:r>
+          </w:p>
+        </w:tc>
+      </w:tr>
+      <w:tr>
+        <w:tc>
+          <w:tcPr>
+            <w:tcW w:w="2254" w:type="dxa"/>
+          </w:tcPr>
+          <w:p>
+            <w:r>
+              <w:t>Maintain Property</w:t>
+            </w:r>
+          </w:p>
+        </w:tc>
+        <w:tc>
+          <w:tcPr>
+            <w:tcW w:w="2254" w:type="dxa"/>
+          </w:tcPr>
+          <w:p>
+            <w:r>
+              <w:t>To</w:t>
+            </w:r>
+            <w:r>
+              <w:t xml:space="preserve"> gather the return on the invest, the player must visit the property. If </w:t>
+            </w:r>
+            <w:r>
+              <w:t>property</w:t>
+            </w:r>
+            <w:r>
+              <w:t xml:space="preserve"> is neglected for too long, </w:t>
+            </w:r>
+            <w:r>
+              <w:lastRenderedPageBreak/>
+              <w:t>then the property will not return any money and the tenant might sue</w:t>
+            </w:r>
+          </w:p>
+        </w:tc>
+        <w:tc>
+          <w:tcPr>
+            <w:tcW w:w="2254" w:type="dxa"/>
+          </w:tcPr>
+          <w:p>
+            <w:r>
+              <w:lastRenderedPageBreak/>
+              <w:t xml:space="preserve">Players will be able to see the property when it is on screen and see the current state of it. If the property starts </w:t>
+            </w:r>
+            <w:r>
+              <w:lastRenderedPageBreak/>
+              <w:t>becoming neglected then a warning will notify the player</w:t>
+            </w:r>
+          </w:p>
         </w:tc>
         <w:tc>
           <w:tcPr>
@@ -546,11 +601,7 @@
           </w:tcPr>
           <w:p>
             <w:r>
-              <w:t xml:space="preserve">Money can be exchanged for Property (and </w:t>
-            </w:r>
-            <w:r>
-              <w:lastRenderedPageBreak/>
-              <w:t>upgrades?) that can be used to increase point gain rate.</w:t>
+              <w:t>Money can be exchanged for Property (and upgrades?) that can be used to increase point gain rate.</w:t>
             </w:r>
           </w:p>
         </w:tc>
@@ -560,12 +611,7 @@
           </w:tcPr>
           <w:p>
             <w:r>
-              <w:lastRenderedPageBreak/>
-              <w:t xml:space="preserve">There will be muggers around that </w:t>
-            </w:r>
-            <w:r>
-              <w:lastRenderedPageBreak/>
-              <w:t>can steal from the player</w:t>
+              <w:t>There will be muggers around that can steal from the player</w:t>
             </w:r>
           </w:p>
         </w:tc>
@@ -575,12 +621,13 @@
           </w:tcPr>
           <w:p>
             <w:r>
-              <w:lastRenderedPageBreak/>
-              <w:t xml:space="preserve">Investing in property or depositing </w:t>
-            </w:r>
-            <w:r>
-              <w:lastRenderedPageBreak/>
-              <w:t>money in the bank will keep it safe.</w:t>
+              <w:t>Investing in property or depositing money in the bank will keep it safe</w:t>
+            </w:r>
+            <w:r>
+              <w:t xml:space="preserve"> and increase score acquisition rate</w:t>
+            </w:r>
+            <w:r>
+              <w:t>.</w:t>
             </w:r>
           </w:p>
         </w:tc>
@@ -590,12 +637,7 @@
           </w:tcPr>
           <w:p>
             <w:r>
-              <w:lastRenderedPageBreak/>
-              <w:t xml:space="preserve">Spawn position of points, spawn </w:t>
-            </w:r>
-            <w:r>
-              <w:lastRenderedPageBreak/>
-              <w:t>area of muggers</w:t>
+              <w:t>Spawn position of points, spawn area of muggers</w:t>
             </w:r>
           </w:p>
         </w:tc>
@@ -607,7 +649,68 @@
           </w:tcPr>
           <w:p>
             <w:r>
-              <w:lastRenderedPageBreak/>
+              <w:t>Bank</w:t>
+            </w:r>
+          </w:p>
+        </w:tc>
+        <w:tc>
+          <w:tcPr>
+            <w:tcW w:w="1502" w:type="dxa"/>
+          </w:tcPr>
+          <w:p>
+            <w:r>
+              <w:t>Generates based on how much money the player has in the bank</w:t>
+            </w:r>
+          </w:p>
+        </w:tc>
+        <w:tc>
+          <w:tcPr>
+            <w:tcW w:w="1503" w:type="dxa"/>
+          </w:tcPr>
+          <w:p>
+            <w:r>
+              <w:t>The Player can go to the bank and deposit the money they are carrying into the bank. The Bank will then generate income based on how much money is contained</w:t>
+            </w:r>
+          </w:p>
+        </w:tc>
+        <w:tc>
+          <w:tcPr>
+            <w:tcW w:w="1503" w:type="dxa"/>
+          </w:tcPr>
+          <w:p>
+            <w:r>
+              <w:t>Less efficient than property</w:t>
+            </w:r>
+          </w:p>
+        </w:tc>
+        <w:tc>
+          <w:tcPr>
+            <w:tcW w:w="1503" w:type="dxa"/>
+          </w:tcPr>
+          <w:p>
+            <w:r>
+              <w:t>Passive income generation</w:t>
+            </w:r>
+          </w:p>
+        </w:tc>
+        <w:tc>
+          <w:tcPr>
+            <w:tcW w:w="1503" w:type="dxa"/>
+          </w:tcPr>
+          <w:p>
+            <w:r>
+              <w:t>Maybe banks can crash??</w:t>
+            </w:r>
+          </w:p>
+        </w:tc>
+      </w:tr>
+      <w:tr>
+        <w:tc>
+          <w:tcPr>
+            <w:tcW w:w="1502" w:type="dxa"/>
+          </w:tcPr>
+          <w:p>
+            <w:r>
               <w:t>Property</w:t>
             </w:r>
           </w:p>
@@ -620,8 +723,6 @@
             <w:r>
               <w:t>Variable Value</w:t>
             </w:r>
-            <w:bookmarkStart w:id="0" w:name="_GoBack"/>
-            <w:bookmarkEnd w:id="0"/>
           </w:p>
         </w:tc>
         <w:tc>
@@ -638,7 +739,17 @@
           <w:tcPr>
             <w:tcW w:w="1503" w:type="dxa"/>
           </w:tcPr>
-          <w:p/>
+          <w:p>
+            <w:r>
+              <w:t xml:space="preserve">The player needs to interact with the properties to collect the money </w:t>
+            </w:r>
+            <w:r>
+              <w:t>and</w:t>
+            </w:r>
+            <w:r>
+              <w:t xml:space="preserve"> spend time and money on upkeep.</w:t>
+            </w:r>
+          </w:p>
         </w:tc>
         <w:tc>
           <w:tcPr>
@@ -657,6 +768,72 @@
           <w:p>
             <w:r>
               <w:t>Property can come under attack that results in damage</w:t>
+            </w:r>
+          </w:p>
+        </w:tc>
+      </w:tr>
+      <w:tr>
+        <w:tc>
+          <w:tcPr>
+            <w:tcW w:w="1502" w:type="dxa"/>
+          </w:tcPr>
+          <w:p>
+            <w:r>
+              <w:t>Agents</w:t>
+            </w:r>
+          </w:p>
+        </w:tc>
+        <w:tc>
+          <w:tcPr>
+            <w:tcW w:w="1502" w:type="dxa"/>
+          </w:tcPr>
+          <w:p>
+            <w:r>
+              <w:t>Their return depends on how many properties you own and how far away they are</w:t>
+            </w:r>
+          </w:p>
+        </w:tc>
+        <w:tc>
+          <w:tcPr>
+            <w:tcW w:w="1503" w:type="dxa"/>
+          </w:tcPr>
+          <w:p>
+            <w:r>
+              <w:t>Purchased with score, and in exchange they gather score for you from your properties</w:t>
+            </w:r>
+          </w:p>
+        </w:tc>
+        <w:tc>
+          <w:tcPr>
+            <w:tcW w:w="1503" w:type="dxa"/>
+          </w:tcPr>
+          <w:p>
+            <w:r>
+              <w:t>Agents have a cool-down between patrols of properties</w:t>
+            </w:r>
+          </w:p>
+        </w:tc>
+        <w:tc>
+          <w:tcPr>
+            <w:tcW w:w="1503" w:type="dxa"/>
+          </w:tcPr>
+          <w:p>
+            <w:r>
+              <w:t>Retrieve points so the player can focus elsewhere</w:t>
+            </w:r>
+          </w:p>
+        </w:tc>
+        <w:tc>
+          <w:tcPr>
+            <w:tcW w:w="1503" w:type="dxa"/>
+          </w:tcPr>
+          <w:p>
+            <w:r>
+              <w:t>Can Agents get mugged?</w:t>
+            </w:r>
+            <w:r>
+              <w:br/>
+              <w:t>Maybe sometimes you get a bad agent?</w:t>
             </w:r>
           </w:p>
         </w:tc>
@@ -673,6 +850,7 @@
         <w:rPr>
           <w:b/>
         </w:rPr>
+        <w:lastRenderedPageBreak/>
         <w:t xml:space="preserve">Operational </w:t>
       </w:r>
       <w:r>
@@ -799,11 +977,9 @@
             <w:tcW w:w="1803" w:type="dxa"/>
           </w:tcPr>
           <w:p>
-            <w:pPr>
-              <w:rPr>
-                <w:b/>
-              </w:rPr>
-            </w:pPr>
+            <w:r>
+              <w:t>Property Ownership</w:t>
+            </w:r>
           </w:p>
         </w:tc>
         <w:tc>
@@ -811,11 +987,9 @@
             <w:tcW w:w="1803" w:type="dxa"/>
           </w:tcPr>
           <w:p>
-            <w:pPr>
-              <w:rPr>
-                <w:b/>
-              </w:rPr>
-            </w:pPr>
+            <w:r>
+              <w:t>Property can be bought by the player when they have sufficient score</w:t>
+            </w:r>
           </w:p>
         </w:tc>
         <w:tc>
@@ -823,11 +997,9 @@
             <w:tcW w:w="1803" w:type="dxa"/>
           </w:tcPr>
           <w:p>
-            <w:pPr>
-              <w:rPr>
-                <w:b/>
-              </w:rPr>
-            </w:pPr>
+            <w:r>
+              <w:t>Global</w:t>
+            </w:r>
           </w:p>
         </w:tc>
         <w:tc>
@@ -835,11 +1007,9 @@
             <w:tcW w:w="1803" w:type="dxa"/>
           </w:tcPr>
           <w:p>
-            <w:pPr>
-              <w:rPr>
-                <w:b/>
-              </w:rPr>
-            </w:pPr>
+            <w:r>
+              <w:t>Property and score</w:t>
+            </w:r>
           </w:p>
         </w:tc>
         <w:tc>
@@ -847,11 +1017,171 @@
             <w:tcW w:w="1804" w:type="dxa"/>
           </w:tcPr>
           <w:p>
-            <w:pPr>
-              <w:rPr>
-                <w:b/>
-              </w:rPr>
-            </w:pPr>
+            <w:r>
+              <w:t>Property Interaction</w:t>
+            </w:r>
+          </w:p>
+        </w:tc>
+      </w:tr>
+      <w:tr>
+        <w:tc>
+          <w:tcPr>
+            <w:tcW w:w="1803" w:type="dxa"/>
+          </w:tcPr>
+          <w:p>
+            <w:r>
+              <w:t>Property Damage</w:t>
+            </w:r>
+          </w:p>
+        </w:tc>
+        <w:tc>
+          <w:tcPr>
+            <w:tcW w:w="1803" w:type="dxa"/>
+          </w:tcPr>
+          <w:p>
+            <w:r>
+              <w:t>Property damage will accumulate over time</w:t>
+            </w:r>
+          </w:p>
+        </w:tc>
+        <w:tc>
+          <w:tcPr>
+            <w:tcW w:w="1803" w:type="dxa"/>
+          </w:tcPr>
+          <w:p>
+            <w:r>
+              <w:t>Global</w:t>
+            </w:r>
+          </w:p>
+        </w:tc>
+        <w:tc>
+          <w:tcPr>
+            <w:tcW w:w="1803" w:type="dxa"/>
+          </w:tcPr>
+          <w:p>
+            <w:r>
+              <w:t>Properties in the level</w:t>
+            </w:r>
+          </w:p>
+        </w:tc>
+        <w:tc>
+          <w:tcPr>
+            <w:tcW w:w="1804" w:type="dxa"/>
+          </w:tcPr>
+          <w:p>
+            <w:r>
+              <w:t>Property Interaction</w:t>
+            </w:r>
+          </w:p>
+        </w:tc>
+      </w:tr>
+      <w:tr>
+        <w:tc>
+          <w:tcPr>
+            <w:tcW w:w="1803" w:type="dxa"/>
+          </w:tcPr>
+          <w:p>
+            <w:r>
+              <w:t>Coins</w:t>
+            </w:r>
+          </w:p>
+        </w:tc>
+        <w:tc>
+          <w:tcPr>
+            <w:tcW w:w="1803" w:type="dxa"/>
+          </w:tcPr>
+          <w:p>
+            <w:r>
+              <w:t>Coins spawn over time as well as additional spawns near purchased properties</w:t>
+            </w:r>
+          </w:p>
+        </w:tc>
+        <w:tc>
+          <w:tcPr>
+            <w:tcW w:w="1803" w:type="dxa"/>
+          </w:tcPr>
+          <w:p>
+            <w:r>
+              <w:t>Global</w:t>
+            </w:r>
+          </w:p>
+        </w:tc>
+        <w:tc>
+          <w:tcPr>
+            <w:tcW w:w="1803" w:type="dxa"/>
+          </w:tcPr>
+          <w:p>
+            <w:r>
+              <w:t>Score</w:t>
+            </w:r>
+            <w:r>
+              <w:t xml:space="preserve"> and ability to purchase property</w:t>
+            </w:r>
+          </w:p>
+        </w:tc>
+        <w:tc>
+          <w:tcPr>
+            <w:tcW w:w="1804" w:type="dxa"/>
+          </w:tcPr>
+          <w:p>
+            <w:r>
+              <w:t>Coin Interaction</w:t>
+            </w:r>
+          </w:p>
+        </w:tc>
+      </w:tr>
+      <w:tr>
+        <w:tc>
+          <w:tcPr>
+            <w:tcW w:w="1803" w:type="dxa"/>
+          </w:tcPr>
+          <w:p>
+            <w:r>
+              <w:t>Walls</w:t>
+            </w:r>
+          </w:p>
+        </w:tc>
+        <w:tc>
+          <w:tcPr>
+            <w:tcW w:w="1803" w:type="dxa"/>
+          </w:tcPr>
+          <w:p>
+            <w:r>
+              <w:t>W</w:t>
+            </w:r>
+            <w:r>
+              <w:t>alls will frame and complicate the level, forming a maze-like structure for entities to navigate</w:t>
+            </w:r>
+          </w:p>
+        </w:tc>
+        <w:tc>
+          <w:tcPr>
+            <w:tcW w:w="1803" w:type="dxa"/>
+          </w:tcPr>
+          <w:p>
+            <w:r>
+              <w:t>Global</w:t>
+            </w:r>
+          </w:p>
+        </w:tc>
+        <w:tc>
+          <w:tcPr>
+            <w:tcW w:w="1803" w:type="dxa"/>
+          </w:tcPr>
+          <w:p>
+            <w:r>
+              <w:t>Entities and Movement</w:t>
+            </w:r>
+          </w:p>
+        </w:tc>
+        <w:tc>
+          <w:tcPr>
+            <w:tcW w:w="1804" w:type="dxa"/>
+          </w:tcPr>
+          <w:p>
+            <w:r>
+              <w:t>Wall Interaction</w:t>
+            </w:r>
           </w:p>
         </w:tc>
       </w:tr>
@@ -974,47 +1304,137 @@
             <w:tcW w:w="2254" w:type="dxa"/>
           </w:tcPr>
           <w:p>
-            <w:pPr>
-              <w:rPr>
-                <w:b/>
-              </w:rPr>
-            </w:pPr>
-          </w:p>
-        </w:tc>
-        <w:tc>
-          <w:tcPr>
-            <w:tcW w:w="2254" w:type="dxa"/>
-          </w:tcPr>
-          <w:p>
-            <w:pPr>
-              <w:rPr>
-                <w:b/>
-              </w:rPr>
-            </w:pPr>
-          </w:p>
-        </w:tc>
-        <w:tc>
-          <w:tcPr>
-            <w:tcW w:w="2254" w:type="dxa"/>
-          </w:tcPr>
-          <w:p>
-            <w:pPr>
-              <w:rPr>
-                <w:b/>
-              </w:rPr>
-            </w:pPr>
-          </w:p>
-        </w:tc>
-        <w:tc>
-          <w:tcPr>
-            <w:tcW w:w="2254" w:type="dxa"/>
-          </w:tcPr>
-          <w:p>
-            <w:pPr>
-              <w:rPr>
-                <w:b/>
-              </w:rPr>
-            </w:pPr>
+            <w:r>
+              <w:t xml:space="preserve">Wall </w:t>
+            </w:r>
+            <w:r>
+              <w:t>I</w:t>
+            </w:r>
+            <w:r>
+              <w:t>nteraction</w:t>
+            </w:r>
+          </w:p>
+        </w:tc>
+        <w:tc>
+          <w:tcPr>
+            <w:tcW w:w="2254" w:type="dxa"/>
+          </w:tcPr>
+          <w:p>
+            <w:r>
+              <w:t>Global</w:t>
+            </w:r>
+          </w:p>
+        </w:tc>
+        <w:tc>
+          <w:tcPr>
+            <w:tcW w:w="2254" w:type="dxa"/>
+          </w:tcPr>
+          <w:p>
+            <w:r>
+              <w:t>Walls will block the pathing of all entities</w:t>
+            </w:r>
+          </w:p>
+        </w:tc>
+        <w:tc>
+          <w:tcPr>
+            <w:tcW w:w="2254" w:type="dxa"/>
+          </w:tcPr>
+          <w:p>
+            <w:r>
+              <w:t>Walls</w:t>
+            </w:r>
+          </w:p>
+        </w:tc>
+      </w:tr>
+      <w:tr>
+        <w:tc>
+          <w:tcPr>
+            <w:tcW w:w="2254" w:type="dxa"/>
+          </w:tcPr>
+          <w:p>
+            <w:r>
+              <w:t>Coin Interaction</w:t>
+            </w:r>
+          </w:p>
+        </w:tc>
+        <w:tc>
+          <w:tcPr>
+            <w:tcW w:w="2254" w:type="dxa"/>
+          </w:tcPr>
+          <w:p>
+            <w:r>
+              <w:t>Global</w:t>
+            </w:r>
+          </w:p>
+        </w:tc>
+        <w:tc>
+          <w:tcPr>
+            <w:tcW w:w="2254" w:type="dxa"/>
+          </w:tcPr>
+          <w:p>
+            <w:r>
+              <w:t>When the Player collides with coins, their score will increase</w:t>
+            </w:r>
+          </w:p>
+        </w:tc>
+        <w:tc>
+          <w:tcPr>
+            <w:tcW w:w="2254" w:type="dxa"/>
+          </w:tcPr>
+          <w:p>
+            <w:r>
+              <w:t>Coins</w:t>
+            </w:r>
+          </w:p>
+        </w:tc>
+      </w:tr>
+      <w:tr>
+        <w:tc>
+          <w:tcPr>
+            <w:tcW w:w="2254" w:type="dxa"/>
+          </w:tcPr>
+          <w:p>
+            <w:r>
+              <w:t>Property Interaction</w:t>
+            </w:r>
+          </w:p>
+        </w:tc>
+        <w:tc>
+          <w:tcPr>
+            <w:tcW w:w="2254" w:type="dxa"/>
+          </w:tcPr>
+          <w:p>
+            <w:r>
+              <w:t>Global</w:t>
+            </w:r>
+          </w:p>
+        </w:tc>
+        <w:tc>
+          <w:tcPr>
+            <w:tcW w:w="2254" w:type="dxa"/>
+          </w:tcPr>
+          <w:p>
+            <w:r>
+              <w:t xml:space="preserve">When the player is </w:t>
+            </w:r>
+            <w:r>
+              <w:t>near property they will be prompted to interact with it (options will be greyed out if they aren’t affordable)</w:t>
+            </w:r>
+          </w:p>
+        </w:tc>
+        <w:tc>
+          <w:tcPr>
+            <w:tcW w:w="2254" w:type="dxa"/>
+          </w:tcPr>
+          <w:p>
+            <w:r>
+              <w:t>Property Damage</w:t>
+            </w:r>
+          </w:p>
+          <w:p>
+            <w:r>
+              <w:t>Property Ownership</w:t>
+            </w:r>
           </w:p>
         </w:tc>
       </w:tr>
@@ -1025,6 +1445,8 @@
           <w:b/>
         </w:rPr>
       </w:pPr>
+      <w:bookmarkStart w:id="0" w:name="_GoBack"/>
+      <w:bookmarkEnd w:id="0"/>
     </w:p>
     <w:p>
       <w:pPr>
@@ -1112,11 +1534,15 @@
             <w:tcW w:w="3005" w:type="dxa"/>
           </w:tcPr>
           <w:p>
-            <w:pPr>
-              <w:rPr>
-                <w:b/>
-              </w:rPr>
-            </w:pPr>
+            <w:r>
+              <w:t xml:space="preserve">The Player </w:t>
+            </w:r>
+            <w:r>
+              <w:t>won’t</w:t>
+            </w:r>
+            <w:r>
+              <w:t xml:space="preserve"> pause the game to analyse the game state</w:t>
+            </w:r>
           </w:p>
         </w:tc>
         <w:tc>
@@ -1124,11 +1550,13 @@
             <w:tcW w:w="3005" w:type="dxa"/>
           </w:tcPr>
           <w:p>
-            <w:pPr>
-              <w:rPr>
-                <w:b/>
-              </w:rPr>
-            </w:pPr>
+            <w:r>
+              <w:t xml:space="preserve">The player should not pause to figure out the optimal next move/set of moves. Instead, </w:t>
+            </w:r>
+            <w:r>
+              <w:lastRenderedPageBreak/>
+              <w:t>they ought to race against the hazards.</w:t>
+            </w:r>
           </w:p>
         </w:tc>
         <w:tc>
@@ -1136,11 +1564,10 @@
             <w:tcW w:w="3006" w:type="dxa"/>
           </w:tcPr>
           <w:p>
-            <w:pPr>
-              <w:rPr>
-                <w:b/>
-              </w:rPr>
-            </w:pPr>
+            <w:r>
+              <w:lastRenderedPageBreak/>
+              <w:t>Gameplay</w:t>
+            </w:r>
           </w:p>
         </w:tc>
       </w:tr>
@@ -1163,6 +1590,35 @@
           <w:b/>
         </w:rPr>
         <w:t>Description of Game Mechanics using the Rules</w:t>
+      </w:r>
+    </w:p>
+    <w:p>
+      <w:r>
+        <w:t xml:space="preserve">In the beginning of the game, the player will need to </w:t>
+      </w:r>
+      <w:r>
+        <w:t>gather</w:t>
+      </w:r>
+      <w:r>
+        <w:t xml:space="preserve"> </w:t>
+      </w:r>
+      <w:r>
+        <w:t>coins</w:t>
+      </w:r>
+      <w:r>
+        <w:t xml:space="preserve"> to increase their score, while avoiding Muggers and storing their coin in the bank. The bank will passively gain interest, but not much. When the play</w:t>
+      </w:r>
+      <w:r>
+        <w:t>er can afford property, they can purchase it by standing near it. Once the player owns property, it will passively generate a limited amount of income which it will store until the player or a hired Agent come to collect it, at which point generation will resume.</w:t>
+      </w:r>
+      <w:r>
+        <w:t xml:space="preserve"> If the property isn’t visited often, then the property will </w:t>
+      </w:r>
+      <w:r>
+        <w:t>begin</w:t>
+      </w:r>
+      <w:r>
+        <w:t xml:space="preserve"> to degrade, which slows income rate and can cause tenants to sue. Vandals can also attack buildings and increase degradation.</w:t>
       </w:r>
     </w:p>
     <w:p>
@@ -1384,15 +1840,10 @@
           </w:tcPr>
           <w:p>
             <w:r>
-              <w:t xml:space="preserve">If the player plays for longer </w:t>
-            </w:r>
-            <w:proofErr w:type="spellStart"/>
-            <w:r>
-              <w:t>then</w:t>
-            </w:r>
-            <w:proofErr w:type="spellEnd"/>
-            <w:r>
-              <w:t xml:space="preserve"> they are more likely to gain a higher score</w:t>
+              <w:t xml:space="preserve">If the player plays for longer, </w:t>
+            </w:r>
+            <w:r>
+              <w:t>they are more likely to gain a higher score</w:t>
             </w:r>
           </w:p>
         </w:tc>
@@ -1414,7 +1865,6 @@
           </w:tcPr>
           <w:p>
             <w:r>
-              <w:lastRenderedPageBreak/>
               <w:t>To reach a loss state with a higher score than other players</w:t>
             </w:r>
           </w:p>
@@ -1489,11 +1939,9 @@
             <w:r>
               <w:t xml:space="preserve">The player will associate the </w:t>
             </w:r>
-            <w:proofErr w:type="spellStart"/>
-            <w:r>
-              <w:t>plesent</w:t>
-            </w:r>
-            <w:proofErr w:type="spellEnd"/>
+            <w:r>
+              <w:t>pleasant</w:t>
+            </w:r>
             <w:r>
               <w:t xml:space="preserve"> sound and increase in score with the action of point gathering and follow a positive feedback loop.</w:t>
             </w:r>
@@ -1525,13 +1973,27 @@
           <w:tcPr>
             <w:tcW w:w="2254" w:type="dxa"/>
           </w:tcPr>
-          <w:p/>
-        </w:tc>
-        <w:tc>
-          <w:tcPr>
-            <w:tcW w:w="2254" w:type="dxa"/>
-          </w:tcPr>
-          <w:p/>
+          <w:p>
+            <w:r>
+              <w:t xml:space="preserve">When the player acquires </w:t>
+            </w:r>
+            <w:r>
+              <w:t>property,</w:t>
+            </w:r>
+            <w:r>
+              <w:t xml:space="preserve"> they can gather coins faster</w:t>
+            </w:r>
+          </w:p>
+        </w:tc>
+        <w:tc>
+          <w:tcPr>
+            <w:tcW w:w="2254" w:type="dxa"/>
+          </w:tcPr>
+          <w:p>
+            <w:r>
+              <w:t>Income is generated at a fixed interval which causes the player to regularly check in with the property</w:t>
+            </w:r>
+          </w:p>
         </w:tc>
       </w:tr>
       <w:tr>
@@ -1541,6 +2003,7 @@
           </w:tcPr>
           <w:p>
             <w:r>
+              <w:lastRenderedPageBreak/>
               <w:t>To keep properties safe from vandals and repair damage</w:t>
             </w:r>
           </w:p>
@@ -1559,13 +2022,21 @@
           <w:tcPr>
             <w:tcW w:w="2254" w:type="dxa"/>
           </w:tcPr>
-          <w:p/>
-        </w:tc>
-        <w:tc>
-          <w:tcPr>
-            <w:tcW w:w="2254" w:type="dxa"/>
-          </w:tcPr>
-          <w:p/>
+          <w:p>
+            <w:r>
+              <w:t>When the player’s properties are safe and maintained, they produce more income. When they are damaged and neglected, this hurts the player’s score and may lead to a loss state.</w:t>
+            </w:r>
+          </w:p>
+        </w:tc>
+        <w:tc>
+          <w:tcPr>
+            <w:tcW w:w="2254" w:type="dxa"/>
+          </w:tcPr>
+          <w:p>
+            <w:r>
+              <w:t>Basic damage occurs at a fixed interval, whereas Vandals will damage at a variable interval. This causes the player toned to be alert and sometimes sacrifice other goals to ensure the properties are safe.</w:t>
+            </w:r>
+          </w:p>
         </w:tc>
       </w:tr>
     </w:tbl>
@@ -1580,49 +2051,15 @@
         <w:rPr>
           <w:b/>
         </w:rPr>
-        <w:t>Examples of Similar Games</w:t>
-      </w:r>
-    </w:p>
-    <w:p>
-      <w:pPr>
-        <w:pStyle w:val="ListParagraph"/>
-        <w:numPr>
-          <w:ilvl w:val="0"/>
-          <w:numId w:val="1"/>
-        </w:numPr>
-      </w:pPr>
-      <w:r>
-        <w:t>Pac Man</w:t>
-      </w:r>
-    </w:p>
-    <w:p>
-      <w:pPr>
-        <w:pStyle w:val="ListParagraph"/>
-        <w:numPr>
-          <w:ilvl w:val="0"/>
-          <w:numId w:val="1"/>
-        </w:numPr>
-      </w:pPr>
-      <w:proofErr w:type="spellStart"/>
-      <w:r>
-        <w:t>adVenture</w:t>
-      </w:r>
-      <w:proofErr w:type="spellEnd"/>
-      <w:r>
-        <w:t xml:space="preserve"> Capitalist</w:t>
-      </w:r>
-    </w:p>
-    <w:p>
-      <w:pPr>
-        <w:rPr>
-          <w:b/>
-        </w:rPr>
-      </w:pPr>
-      <w:r>
-        <w:rPr>
-          <w:b/>
-        </w:rPr>
         <w:t>Platform Aspects</w:t>
+      </w:r>
+    </w:p>
+    <w:p>
+      <w:r>
+        <w:t xml:space="preserve">The main platform for this project is </w:t>
+      </w:r>
+      <w:r>
+        <w:t>Mobile (Both IOS and Android), with a large bulk of the devices being at most 3 years old. This project will also be ported to tablets and may possibly make a windows/arcade version for REAIO 31. The “Arcade Machine” would be a glorified Microsoft Surface enclosure with mounted controls.</w:t>
       </w:r>
     </w:p>
     <w:p>
@@ -1751,7 +2188,7 @@
           </w:tcPr>
           <w:p>
             <w:r>
-              <w:t>20 - 40</w:t>
+              <w:t>20 - 50</w:t>
             </w:r>
           </w:p>
         </w:tc>
@@ -1923,7 +2360,7 @@
           </w:tcPr>
           <w:p>
             <w:r>
-              <w:t>20 – 40</w:t>
+              <w:t>20 – 50</w:t>
             </w:r>
           </w:p>
         </w:tc>
@@ -1963,7 +2400,13 @@
           </w:tcPr>
           <w:p>
             <w:r>
-              <w:t>Fun simple arcade experience with potential for high-level play</w:t>
+              <w:t xml:space="preserve">Fun simple arcade experience with </w:t>
+            </w:r>
+            <w:r>
+              <w:t xml:space="preserve">physical controls and </w:t>
+            </w:r>
+            <w:r>
+              <w:t>potential for high-level play</w:t>
             </w:r>
           </w:p>
         </w:tc>
@@ -1991,6 +2434,51 @@
     </w:p>
     <w:p>
       <w:pPr>
+        <w:pStyle w:val="ListParagraph"/>
+        <w:numPr>
+          <w:ilvl w:val="0"/>
+          <w:numId w:val="1"/>
+        </w:numPr>
+      </w:pPr>
+      <w:r>
+        <w:t>Pac Man</w:t>
+      </w:r>
+    </w:p>
+    <w:p>
+      <w:pPr>
+        <w:pStyle w:val="ListParagraph"/>
+        <w:numPr>
+          <w:ilvl w:val="0"/>
+          <w:numId w:val="1"/>
+        </w:numPr>
+      </w:pPr>
+      <w:r>
+        <w:t>Basement</w:t>
+      </w:r>
+    </w:p>
+    <w:p>
+      <w:pPr>
+        <w:pStyle w:val="ListParagraph"/>
+        <w:numPr>
+          <w:ilvl w:val="0"/>
+          <w:numId w:val="1"/>
+        </w:numPr>
+        <w:rPr>
+          <w:b/>
+        </w:rPr>
+      </w:pPr>
+      <w:r>
+        <w:t>Cookie Clicker (And other clicker games</w:t>
+      </w:r>
+      <w:r>
+        <w:rPr>
+          <w:b/>
+        </w:rPr>
+        <w:t>)</w:t>
+      </w:r>
+    </w:p>
+    <w:p>
+      <w:pPr>
         <w:rPr>
           <w:b/>
         </w:rPr>
@@ -2004,6 +2492,51 @@
     </w:p>
     <w:p>
       <w:pPr>
+        <w:pStyle w:val="ListParagraph"/>
+        <w:numPr>
+          <w:ilvl w:val="0"/>
+          <w:numId w:val="1"/>
+        </w:numPr>
+        <w:rPr>
+          <w:b/>
+        </w:rPr>
+      </w:pPr>
+      <w:r>
+        <w:t>Play Store</w:t>
+      </w:r>
+    </w:p>
+    <w:p>
+      <w:pPr>
+        <w:pStyle w:val="ListParagraph"/>
+        <w:numPr>
+          <w:ilvl w:val="0"/>
+          <w:numId w:val="1"/>
+        </w:numPr>
+        <w:rPr>
+          <w:b/>
+        </w:rPr>
+      </w:pPr>
+      <w:r>
+        <w:t>App Store</w:t>
+      </w:r>
+    </w:p>
+    <w:p>
+      <w:pPr>
+        <w:pStyle w:val="ListParagraph"/>
+        <w:numPr>
+          <w:ilvl w:val="0"/>
+          <w:numId w:val="1"/>
+        </w:numPr>
+        <w:rPr>
+          <w:b/>
+        </w:rPr>
+      </w:pPr>
+      <w:r>
+        <w:t>Free</w:t>
+      </w:r>
+    </w:p>
+    <w:p>
+      <w:pPr>
         <w:rPr>
           <w:b/>
         </w:rPr>
@@ -2017,6 +2550,47 @@
     </w:p>
     <w:p>
       <w:pPr>
+        <w:pStyle w:val="ListParagraph"/>
+        <w:numPr>
+          <w:ilvl w:val="0"/>
+          <w:numId w:val="1"/>
+        </w:numPr>
+      </w:pPr>
+      <w:r>
+        <w:t>Social media sharing function</w:t>
+      </w:r>
+    </w:p>
+    <w:p>
+      <w:pPr>
+        <w:pStyle w:val="ListParagraph"/>
+        <w:numPr>
+          <w:ilvl w:val="0"/>
+          <w:numId w:val="1"/>
+        </w:numPr>
+      </w:pPr>
+      <w:r>
+        <w:lastRenderedPageBreak/>
+        <w:t>Leaderboards</w:t>
+      </w:r>
+    </w:p>
+    <w:p>
+      <w:pPr>
+        <w:pStyle w:val="ListParagraph"/>
+        <w:numPr>
+          <w:ilvl w:val="0"/>
+          <w:numId w:val="1"/>
+        </w:numPr>
+      </w:pPr>
+    </w:p>
+    <w:p>
+      <w:pPr>
+        <w:rPr>
+          <w:b/>
+        </w:rPr>
+      </w:pPr>
+    </w:p>
+    <w:p>
+      <w:pPr>
         <w:rPr>
           <w:b/>
         </w:rPr>
@@ -2029,6 +2603,11 @@
       </w:r>
     </w:p>
     <w:p>
+      <w:r>
+        <w:t>Pac Man is a well-known classic game that has experienced massive success over the past 38 years, and incremental games such as Cookie Clicker and aVenture Capitalist have also seen huge popularity among casual gamers in the last couple of years. I believe that a hybridisation of the two genres shows promise and would be enjoyable by a large amount of people.</w:t>
+      </w:r>
+    </w:p>
+    <w:p>
       <w:pPr>
         <w:rPr>
           <w:b/>
@@ -2041,21 +2620,301 @@
         <w:t>Reference Art</w:t>
       </w:r>
     </w:p>
-    <w:p>
-      <w:pPr>
-        <w:rPr>
-          <w:b/>
-        </w:rPr>
-      </w:pPr>
-      <w:r>
-        <w:rPr>
-          <w:b/>
-        </w:rPr>
-        <w:lastRenderedPageBreak/>
+    <w:tbl>
+      <w:tblPr>
+        <w:tblStyle w:val="TableGrid"/>
+        <w:tblW w:w="0" w:type="auto"/>
+        <w:tblLook w:val="04A0" w:firstRow="1" w:lastRow="0" w:firstColumn="1" w:lastColumn="0" w:noHBand="0" w:noVBand="1"/>
+      </w:tblPr>
+      <w:tblGrid>
+        <w:gridCol w:w="5406"/>
+        <w:gridCol w:w="3610"/>
+      </w:tblGrid>
+      <w:tr>
+        <w:tc>
+          <w:tcPr>
+            <w:tcW w:w="5406" w:type="dxa"/>
+          </w:tcPr>
+          <w:p>
+            <w:pPr>
+              <w:rPr>
+                <w:b/>
+              </w:rPr>
+            </w:pPr>
+            <w:r>
+              <w:rPr>
+                <w:noProof/>
+              </w:rPr>
+              <w:drawing>
+                <wp:inline distT="0" distB="0" distL="0" distR="0" wp14:anchorId="771D7F82" wp14:editId="41B192AA">
+                  <wp:extent cx="2133600" cy="2743200"/>
+                  <wp:effectExtent l="0" t="0" r="0" b="0"/>
+                  <wp:docPr id="1" name="Picture 1" descr="https://upload.wikimedia.org/wikipedia/en/5/59/Pac-man.png"/>
+                  <wp:cNvGraphicFramePr>
+                    <a:graphicFrameLocks xmlns:a="http://schemas.openxmlformats.org/drawingml/2006/main" noChangeAspect="1"/>
+                  </wp:cNvGraphicFramePr>
+                  <a:graphic xmlns:a="http://schemas.openxmlformats.org/drawingml/2006/main">
+                    <a:graphicData uri="http://schemas.openxmlformats.org/drawingml/2006/picture">
+                      <pic:pic xmlns:pic="http://schemas.openxmlformats.org/drawingml/2006/picture">
+                        <pic:nvPicPr>
+                          <pic:cNvPr id="0" name="Picture 1" descr="https://upload.wikimedia.org/wikipedia/en/5/59/Pac-man.png"/>
+                          <pic:cNvPicPr>
+                            <a:picLocks noChangeAspect="1" noChangeArrowheads="1"/>
+                          </pic:cNvPicPr>
+                        </pic:nvPicPr>
+                        <pic:blipFill>
+                          <a:blip r:embed="rId7">
+                            <a:extLst>
+                              <a:ext uri="{28A0092B-C50C-407E-A947-70E740481C1C}">
+                                <a14:useLocalDpi xmlns:a14="http://schemas.microsoft.com/office/drawing/2010/main" val="0"/>
+                              </a:ext>
+                            </a:extLst>
+                          </a:blip>
+                          <a:srcRect/>
+                          <a:stretch>
+                            <a:fillRect/>
+                          </a:stretch>
+                        </pic:blipFill>
+                        <pic:spPr bwMode="auto">
+                          <a:xfrm>
+                            <a:off x="0" y="0"/>
+                            <a:ext cx="2133600" cy="2743200"/>
+                          </a:xfrm>
+                          <a:prstGeom prst="rect">
+                            <a:avLst/>
+                          </a:prstGeom>
+                          <a:noFill/>
+                          <a:ln>
+                            <a:noFill/>
+                          </a:ln>
+                        </pic:spPr>
+                      </pic:pic>
+                    </a:graphicData>
+                  </a:graphic>
+                </wp:inline>
+              </w:drawing>
+            </w:r>
+          </w:p>
+        </w:tc>
+        <w:tc>
+          <w:tcPr>
+            <w:tcW w:w="3610" w:type="dxa"/>
+          </w:tcPr>
+          <w:p>
+            <w:pPr>
+              <w:rPr>
+                <w:b/>
+              </w:rPr>
+            </w:pPr>
+            <w:r>
+              <w:rPr>
+                <w:b/>
+              </w:rPr>
+              <w:t>Pacman Maze Layout</w:t>
+            </w:r>
+          </w:p>
+        </w:tc>
+      </w:tr>
+      <w:tr>
+        <w:tc>
+          <w:tcPr>
+            <w:tcW w:w="5406" w:type="dxa"/>
+          </w:tcPr>
+          <w:p>
+            <w:pPr>
+              <w:rPr>
+                <w:b/>
+              </w:rPr>
+            </w:pPr>
+            <w:r>
+              <w:drawing>
+                <wp:inline distT="0" distB="0" distL="0" distR="0" wp14:anchorId="44E5F756" wp14:editId="454E64F9">
+                  <wp:extent cx="3276600" cy="1822450"/>
+                  <wp:effectExtent l="0" t="0" r="0" b="6350"/>
+                  <wp:docPr id="2" name="Picture 2" descr="دبلهم) يله بادا ايل &#10;ف &#10;ممن &#10;لامما "/>
+                  <wp:cNvGraphicFramePr>
+                    <a:graphicFrameLocks xmlns:a="http://schemas.openxmlformats.org/drawingml/2006/main" noChangeAspect="1"/>
+                  </wp:cNvGraphicFramePr>
+                  <a:graphic xmlns:a="http://schemas.openxmlformats.org/drawingml/2006/main">
+                    <a:graphicData uri="http://schemas.openxmlformats.org/drawingml/2006/picture">
+                      <pic:pic xmlns:pic="http://schemas.openxmlformats.org/drawingml/2006/picture">
+                        <pic:nvPicPr>
+                          <pic:cNvPr id="0" name="Picture 3" descr="دبلهم) يله بادا ايل &#10;ف &#10;ممن &#10;لامما "/>
+                          <pic:cNvPicPr>
+                            <a:picLocks noChangeAspect="1" noChangeArrowheads="1"/>
+                          </pic:cNvPicPr>
+                        </pic:nvPicPr>
+                        <pic:blipFill>
+                          <a:blip r:embed="rId8" cstate="print">
+                            <a:extLst>
+                              <a:ext uri="{28A0092B-C50C-407E-A947-70E740481C1C}">
+                                <a14:useLocalDpi xmlns:a14="http://schemas.microsoft.com/office/drawing/2010/main" val="0"/>
+                              </a:ext>
+                            </a:extLst>
+                          </a:blip>
+                          <a:srcRect/>
+                          <a:stretch>
+                            <a:fillRect/>
+                          </a:stretch>
+                        </pic:blipFill>
+                        <pic:spPr bwMode="auto">
+                          <a:xfrm>
+                            <a:off x="0" y="0"/>
+                            <a:ext cx="3283099" cy="1826065"/>
+                          </a:xfrm>
+                          <a:prstGeom prst="rect">
+                            <a:avLst/>
+                          </a:prstGeom>
+                          <a:noFill/>
+                          <a:ln>
+                            <a:noFill/>
+                          </a:ln>
+                        </pic:spPr>
+                      </pic:pic>
+                    </a:graphicData>
+                  </a:graphic>
+                </wp:inline>
+              </w:drawing>
+            </w:r>
+          </w:p>
+        </w:tc>
+        <w:tc>
+          <w:tcPr>
+            <w:tcW w:w="3610" w:type="dxa"/>
+          </w:tcPr>
+          <w:p>
+            <w:pPr>
+              <w:rPr>
+                <w:b/>
+              </w:rPr>
+            </w:pPr>
+            <w:r>
+              <w:rPr>
+                <w:b/>
+              </w:rPr>
+              <w:t xml:space="preserve">Nigel’s Sketch </w:t>
+            </w:r>
+            <w:r>
+              <w:rPr>
+                <w:b/>
+              </w:rPr>
+              <w:t>from</w:t>
+            </w:r>
+            <w:r>
+              <w:rPr>
+                <w:b/>
+              </w:rPr>
+              <w:t xml:space="preserve"> Design Session</w:t>
+            </w:r>
+          </w:p>
+          <w:p>
+            <w:pPr>
+              <w:rPr>
+                <w:b/>
+              </w:rPr>
+            </w:pPr>
+          </w:p>
+        </w:tc>
+      </w:tr>
+      <w:tr>
+        <w:tc>
+          <w:tcPr>
+            <w:tcW w:w="5406" w:type="dxa"/>
+          </w:tcPr>
+          <w:p>
+            <w:pPr>
+              <w:rPr>
+                <w:b/>
+              </w:rPr>
+            </w:pPr>
+            <w:r>
+              <w:rPr>
+                <w:noProof/>
+              </w:rPr>
+              <w:drawing>
+                <wp:inline distT="0" distB="0" distL="0" distR="0" wp14:anchorId="2AD11875" wp14:editId="7092F179">
+                  <wp:extent cx="3293850" cy="1981200"/>
+                  <wp:effectExtent l="0" t="0" r="1905" b="0"/>
+                  <wp:docPr id="3" name="Picture 3"/>
+                  <wp:cNvGraphicFramePr>
+                    <a:graphicFrameLocks xmlns:a="http://schemas.openxmlformats.org/drawingml/2006/main" noChangeAspect="1"/>
+                  </wp:cNvGraphicFramePr>
+                  <a:graphic xmlns:a="http://schemas.openxmlformats.org/drawingml/2006/main">
+                    <a:graphicData uri="http://schemas.openxmlformats.org/drawingml/2006/picture">
+                      <pic:pic xmlns:pic="http://schemas.openxmlformats.org/drawingml/2006/picture">
+                        <pic:nvPicPr>
+                          <pic:cNvPr id="1" name=""/>
+                          <pic:cNvPicPr/>
+                        </pic:nvPicPr>
+                        <pic:blipFill>
+                          <a:blip r:embed="rId9"/>
+                          <a:stretch>
+                            <a:fillRect/>
+                          </a:stretch>
+                        </pic:blipFill>
+                        <pic:spPr>
+                          <a:xfrm>
+                            <a:off x="0" y="0"/>
+                            <a:ext cx="3297850" cy="1983606"/>
+                          </a:xfrm>
+                          <a:prstGeom prst="rect">
+                            <a:avLst/>
+                          </a:prstGeom>
+                        </pic:spPr>
+                      </pic:pic>
+                    </a:graphicData>
+                  </a:graphic>
+                </wp:inline>
+              </w:drawing>
+            </w:r>
+          </w:p>
+        </w:tc>
+        <w:tc>
+          <w:tcPr>
+            <w:tcW w:w="3610" w:type="dxa"/>
+          </w:tcPr>
+          <w:p>
+            <w:pPr>
+              <w:rPr>
+                <w:b/>
+              </w:rPr>
+            </w:pPr>
+            <w:r>
+              <w:rPr>
+                <w:b/>
+              </w:rPr>
+              <w:t>Sketch of the potential game layout</w:t>
+            </w:r>
+          </w:p>
+        </w:tc>
+      </w:tr>
+    </w:tbl>
+    <w:p>
+      <w:pPr>
+        <w:rPr>
+          <w:b/>
+        </w:rPr>
+      </w:pPr>
+    </w:p>
+    <w:p>
+      <w:pPr>
+        <w:rPr>
+          <w:b/>
+        </w:rPr>
+      </w:pPr>
+      <w:r>
+        <w:rPr>
+          <w:b/>
+        </w:rPr>
         <w:t>Technical Feasibility</w:t>
       </w:r>
     </w:p>
     <w:p>
+      <w:r>
+        <w:t>Current Smart Phones would have no trouble running this sort of 2d game. The Arcade Cabinet build might take some effort however.</w:t>
+      </w:r>
+    </w:p>
+    <w:p>
       <w:pPr>
         <w:rPr>
           <w:b/>
@@ -2069,6 +2928,22 @@
       </w:r>
     </w:p>
     <w:p>
+      <w:r>
+        <w:t>TBA</w:t>
+      </w:r>
+    </w:p>
+    <w:p>
+      <w:r>
+        <w:t xml:space="preserve">REAIO is in </w:t>
+      </w:r>
+      <w:r>
+        <w:t>Mid-August</w:t>
+      </w:r>
+      <w:r>
+        <w:t>.</w:t>
+      </w:r>
+    </w:p>
+    <w:p>
       <w:pPr>
         <w:rPr>
           <w:b/>
@@ -2076,6 +2951,8 @@
       </w:pPr>
     </w:p>
     <w:sectPr>
+      <w:headerReference w:type="default" r:id="rId10"/>
+      <w:footerReference w:type="default" r:id="rId11"/>
       <w:pgSz w:w="11906" w:h="16838"/>
       <w:pgMar w:top="1440" w:right="1440" w:bottom="1440" w:left="1440" w:header="708" w:footer="708" w:gutter="0"/>
       <w:cols w:space="708"/>
@@ -2083,6 +2960,122 @@
     </w:sectPr>
   </w:body>
 </w:document>
+</file>
+
+<file path=word/endnotes.xml><?xml version="1.0" encoding="utf-8"?>
+<w:endnotes xmlns:wpc="http://schemas.microsoft.com/office/word/2010/wordprocessingCanvas" xmlns:cx="http://schemas.microsoft.com/office/drawing/2014/chartex" xmlns:cx1="http://schemas.microsoft.com/office/drawing/2015/9/8/chartex" xmlns:cx2="http://schemas.microsoft.com/office/drawing/2015/10/21/chartex" xmlns:cx3="http://schemas.microsoft.com/office/drawing/2016/5/9/chartex" xmlns:cx4="http://schemas.microsoft.com/office/drawing/2016/5/10/chartex" xmlns:cx5="http://schemas.microsoft.com/office/drawing/2016/5/11/chartex" xmlns:cx6="http://schemas.microsoft.com/office/drawing/2016/5/12/chartex" xmlns:cx7="http://schemas.microsoft.com/office/drawing/2016/5/13/chartex" xmlns:cx8="http://schemas.microsoft.com/office/drawing/2016/5/14/chartex" xmlns:mc="http://schemas.openxmlformats.org/markup-compatibility/2006" xmlns:aink="http://schemas.microsoft.com/office/drawing/2016/ink" xmlns:am3d="http://schemas.microsoft.com/office/drawing/2017/model3d" xmlns:o="urn:schemas-microsoft-com:office:office" xmlns:r="http://schemas.openxmlformats.org/officeDocument/2006/relationships" xmlns:m="http://schemas.openxmlformats.org/officeDocument/2006/math" xmlns:v="urn:schemas-microsoft-com:vml" xmlns:wp14="http://schemas.microsoft.com/office/word/2010/wordprocessingDrawing" xmlns:wp="http://schemas.openxmlformats.org/drawingml/2006/wordprocessingDrawing" xmlns:w10="urn:schemas-microsoft-com:office:word" xmlns:w="http://schemas.openxmlformats.org/wordprocessingml/2006/main" xmlns:w14="http://schemas.microsoft.com/office/word/2010/wordml" xmlns:w15="http://schemas.microsoft.com/office/word/2012/wordml" xmlns:w16cid="http://schemas.microsoft.com/office/word/2016/wordml/cid" xmlns:w16se="http://schemas.microsoft.com/office/word/2015/wordml/symex" xmlns:wpg="http://schemas.microsoft.com/office/word/2010/wordprocessingGroup" xmlns:wpi="http://schemas.microsoft.com/office/word/2010/wordprocessingInk" xmlns:wne="http://schemas.microsoft.com/office/word/2006/wordml" xmlns:wps="http://schemas.microsoft.com/office/word/2010/wordprocessingShape" mc:Ignorable="w14 w15 w16se w16cid wp14">
+  <w:endnote w:type="separator" w:id="-1">
+    <w:p>
+      <w:pPr>
+        <w:spacing w:after="0" w:line="240" w:lineRule="auto"/>
+      </w:pPr>
+      <w:r>
+        <w:separator/>
+      </w:r>
+    </w:p>
+  </w:endnote>
+  <w:endnote w:type="continuationSeparator" w:id="0">
+    <w:p>
+      <w:pPr>
+        <w:spacing w:after="0" w:line="240" w:lineRule="auto"/>
+      </w:pPr>
+      <w:r>
+        <w:continuationSeparator/>
+      </w:r>
+    </w:p>
+  </w:endnote>
+</w:endnotes>
+</file>
+
+<file path=word/footer1.xml><?xml version="1.0" encoding="utf-8"?>
+<w:ftr xmlns:wpc="http://schemas.microsoft.com/office/word/2010/wordprocessingCanvas" xmlns:cx="http://schemas.microsoft.com/office/drawing/2014/chartex" xmlns:cx1="http://schemas.microsoft.com/office/drawing/2015/9/8/chartex" xmlns:cx2="http://schemas.microsoft.com/office/drawing/2015/10/21/chartex" xmlns:cx3="http://schemas.microsoft.com/office/drawing/2016/5/9/chartex" xmlns:cx4="http://schemas.microsoft.com/office/drawing/2016/5/10/chartex" xmlns:cx5="http://schemas.microsoft.com/office/drawing/2016/5/11/chartex" xmlns:cx6="http://schemas.microsoft.com/office/drawing/2016/5/12/chartex" xmlns:cx7="http://schemas.microsoft.com/office/drawing/2016/5/13/chartex" xmlns:cx8="http://schemas.microsoft.com/office/drawing/2016/5/14/chartex" xmlns:mc="http://schemas.openxmlformats.org/markup-compatibility/2006" xmlns:aink="http://schemas.microsoft.com/office/drawing/2016/ink" xmlns:am3d="http://schemas.microsoft.com/office/drawing/2017/model3d" xmlns:o="urn:schemas-microsoft-com:office:office" xmlns:r="http://schemas.openxmlformats.org/officeDocument/2006/relationships" xmlns:m="http://schemas.openxmlformats.org/officeDocument/2006/math" xmlns:v="urn:schemas-microsoft-com:vml" xmlns:wp14="http://schemas.microsoft.com/office/word/2010/wordprocessingDrawing" xmlns:wp="http://schemas.openxmlformats.org/drawingml/2006/wordprocessingDrawing" xmlns:w10="urn:schemas-microsoft-com:office:word" xmlns:w="http://schemas.openxmlformats.org/wordprocessingml/2006/main" xmlns:w14="http://schemas.microsoft.com/office/word/2010/wordml" xmlns:w15="http://schemas.microsoft.com/office/word/2012/wordml" xmlns:w16cid="http://schemas.microsoft.com/office/word/2016/wordml/cid" xmlns:w16se="http://schemas.microsoft.com/office/word/2015/wordml/symex" xmlns:wpg="http://schemas.microsoft.com/office/word/2010/wordprocessingGroup" xmlns:wpi="http://schemas.microsoft.com/office/word/2010/wordprocessingInk" xmlns:wne="http://schemas.microsoft.com/office/word/2006/wordml" xmlns:wps="http://schemas.microsoft.com/office/word/2010/wordprocessingShape" mc:Ignorable="w14 w15 w16se w16cid wp14">
+  <w:sdt>
+    <w:sdtPr>
+      <w:id w:val="1195345687"/>
+      <w:docPartObj>
+        <w:docPartGallery w:val="Page Numbers (Bottom of Page)"/>
+        <w:docPartUnique/>
+      </w:docPartObj>
+    </w:sdtPr>
+    <w:sdtEndPr>
+      <w:rPr>
+        <w:noProof/>
+      </w:rPr>
+    </w:sdtEndPr>
+    <w:sdtContent>
+      <w:p>
+        <w:pPr>
+          <w:pStyle w:val="Footer"/>
+        </w:pPr>
+        <w:r>
+          <w:fldChar w:fldCharType="begin"/>
+        </w:r>
+        <w:r>
+          <w:instrText xml:space="preserve"> PAGE   \* MERGEFORMAT </w:instrText>
+        </w:r>
+        <w:r>
+          <w:fldChar w:fldCharType="separate"/>
+        </w:r>
+        <w:r>
+          <w:rPr>
+            <w:noProof/>
+          </w:rPr>
+          <w:t>7</w:t>
+        </w:r>
+        <w:r>
+          <w:rPr>
+            <w:noProof/>
+          </w:rPr>
+          <w:fldChar w:fldCharType="end"/>
+        </w:r>
+      </w:p>
+    </w:sdtContent>
+  </w:sdt>
+  <w:p>
+    <w:pPr>
+      <w:pStyle w:val="Footer"/>
+    </w:pPr>
+  </w:p>
+</w:ftr>
+</file>
+
+<file path=word/footnotes.xml><?xml version="1.0" encoding="utf-8"?>
+<w:footnotes xmlns:wpc="http://schemas.microsoft.com/office/word/2010/wordprocessingCanvas" xmlns:cx="http://schemas.microsoft.com/office/drawing/2014/chartex" xmlns:cx1="http://schemas.microsoft.com/office/drawing/2015/9/8/chartex" xmlns:cx2="http://schemas.microsoft.com/office/drawing/2015/10/21/chartex" xmlns:cx3="http://schemas.microsoft.com/office/drawing/2016/5/9/chartex" xmlns:cx4="http://schemas.microsoft.com/office/drawing/2016/5/10/chartex" xmlns:cx5="http://schemas.microsoft.com/office/drawing/2016/5/11/chartex" xmlns:cx6="http://schemas.microsoft.com/office/drawing/2016/5/12/chartex" xmlns:cx7="http://schemas.microsoft.com/office/drawing/2016/5/13/chartex" xmlns:cx8="http://schemas.microsoft.com/office/drawing/2016/5/14/chartex" xmlns:mc="http://schemas.openxmlformats.org/markup-compatibility/2006" xmlns:aink="http://schemas.microsoft.com/office/drawing/2016/ink" xmlns:am3d="http://schemas.microsoft.com/office/drawing/2017/model3d" xmlns:o="urn:schemas-microsoft-com:office:office" xmlns:r="http://schemas.openxmlformats.org/officeDocument/2006/relationships" xmlns:m="http://schemas.openxmlformats.org/officeDocument/2006/math" xmlns:v="urn:schemas-microsoft-com:vml" xmlns:wp14="http://schemas.microsoft.com/office/word/2010/wordprocessingDrawing" xmlns:wp="http://schemas.openxmlformats.org/drawingml/2006/wordprocessingDrawing" xmlns:w10="urn:schemas-microsoft-com:office:word" xmlns:w="http://schemas.openxmlformats.org/wordprocessingml/2006/main" xmlns:w14="http://schemas.microsoft.com/office/word/2010/wordml" xmlns:w15="http://schemas.microsoft.com/office/word/2012/wordml" xmlns:w16cid="http://schemas.microsoft.com/office/word/2016/wordml/cid" xmlns:w16se="http://schemas.microsoft.com/office/word/2015/wordml/symex" xmlns:wpg="http://schemas.microsoft.com/office/word/2010/wordprocessingGroup" xmlns:wpi="http://schemas.microsoft.com/office/word/2010/wordprocessingInk" xmlns:wne="http://schemas.microsoft.com/office/word/2006/wordml" xmlns:wps="http://schemas.microsoft.com/office/word/2010/wordprocessingShape" mc:Ignorable="w14 w15 w16se w16cid wp14">
+  <w:footnote w:type="separator" w:id="-1">
+    <w:p>
+      <w:pPr>
+        <w:spacing w:after="0" w:line="240" w:lineRule="auto"/>
+      </w:pPr>
+      <w:r>
+        <w:separator/>
+      </w:r>
+    </w:p>
+  </w:footnote>
+  <w:footnote w:type="continuationSeparator" w:id="0">
+    <w:p>
+      <w:pPr>
+        <w:spacing w:after="0" w:line="240" w:lineRule="auto"/>
+      </w:pPr>
+      <w:r>
+        <w:continuationSeparator/>
+      </w:r>
+    </w:p>
+  </w:footnote>
+</w:footnotes>
+</file>
+
+<file path=word/header1.xml><?xml version="1.0" encoding="utf-8"?>
+<w:hdr xmlns:wpc="http://schemas.microsoft.com/office/word/2010/wordprocessingCanvas" xmlns:cx="http://schemas.microsoft.com/office/drawing/2014/chartex" xmlns:cx1="http://schemas.microsoft.com/office/drawing/2015/9/8/chartex" xmlns:cx2="http://schemas.microsoft.com/office/drawing/2015/10/21/chartex" xmlns:cx3="http://schemas.microsoft.com/office/drawing/2016/5/9/chartex" xmlns:cx4="http://schemas.microsoft.com/office/drawing/2016/5/10/chartex" xmlns:cx5="http://schemas.microsoft.com/office/drawing/2016/5/11/chartex" xmlns:cx6="http://schemas.microsoft.com/office/drawing/2016/5/12/chartex" xmlns:cx7="http://schemas.microsoft.com/office/drawing/2016/5/13/chartex" xmlns:cx8="http://schemas.microsoft.com/office/drawing/2016/5/14/chartex" xmlns:mc="http://schemas.openxmlformats.org/markup-compatibility/2006" xmlns:aink="http://schemas.microsoft.com/office/drawing/2016/ink" xmlns:am3d="http://schemas.microsoft.com/office/drawing/2017/model3d" xmlns:o="urn:schemas-microsoft-com:office:office" xmlns:r="http://schemas.openxmlformats.org/officeDocument/2006/relationships" xmlns:m="http://schemas.openxmlformats.org/officeDocument/2006/math" xmlns:v="urn:schemas-microsoft-com:vml" xmlns:wp14="http://schemas.microsoft.com/office/word/2010/wordprocessingDrawing" xmlns:wp="http://schemas.openxmlformats.org/drawingml/2006/wordprocessingDrawing" xmlns:w10="urn:schemas-microsoft-com:office:word" xmlns:w="http://schemas.openxmlformats.org/wordprocessingml/2006/main" xmlns:w14="http://schemas.microsoft.com/office/word/2010/wordml" xmlns:w15="http://schemas.microsoft.com/office/word/2012/wordml" xmlns:w16cid="http://schemas.microsoft.com/office/word/2016/wordml/cid" xmlns:w16se="http://schemas.microsoft.com/office/word/2015/wordml/symex" xmlns:wpg="http://schemas.microsoft.com/office/word/2010/wordprocessingGroup" xmlns:wpi="http://schemas.microsoft.com/office/word/2010/wordprocessingInk" xmlns:wne="http://schemas.microsoft.com/office/word/2006/wordml" xmlns:wps="http://schemas.microsoft.com/office/word/2010/wordprocessingShape" mc:Ignorable="w14 w15 w16se w16cid wp14">
+  <w:p>
+    <w:pPr>
+      <w:pStyle w:val="Header"/>
+      <w:jc w:val="center"/>
+    </w:pPr>
+    <w:r>
+      <w:t>Design Document -RentRace – Sam Hernandez</w:t>
+    </w:r>
+  </w:p>
+</w:hdr>
 </file>
 
 <file path=word/numbering.xml><?xml version="1.0" encoding="utf-8"?>
@@ -2606,7 +3599,6 @@
   <w:style w:type="character" w:default="1" w:styleId="DefaultParagraphFont">
     <w:name w:val="Default Paragraph Font"/>
     <w:uiPriority w:val="1"/>
-    <w:semiHidden/>
     <w:unhideWhenUsed/>
   </w:style>
   <w:style w:type="table" w:default="1" w:styleId="TableNormal">
@@ -2659,6 +3651,69 @@
       <w:ind w:left="720"/>
       <w:contextualSpacing/>
     </w:pPr>
+  </w:style>
+  <w:style w:type="paragraph" w:styleId="Header">
+    <w:name w:val="header"/>
+    <w:basedOn w:val="Normal"/>
+    <w:link w:val="HeaderChar"/>
+    <w:uiPriority w:val="99"/>
+    <w:unhideWhenUsed/>
+    <w:rsid w:val="009C339E"/>
+    <w:pPr>
+      <w:tabs>
+        <w:tab w:val="center" w:pos="4513"/>
+        <w:tab w:val="right" w:pos="9026"/>
+      </w:tabs>
+      <w:spacing w:after="0" w:line="240" w:lineRule="auto"/>
+    </w:pPr>
+  </w:style>
+  <w:style w:type="character" w:customStyle="1" w:styleId="HeaderChar">
+    <w:name w:val="Header Char"/>
+    <w:basedOn w:val="DefaultParagraphFont"/>
+    <w:link w:val="Header"/>
+    <w:uiPriority w:val="99"/>
+    <w:rsid w:val="009C339E"/>
+  </w:style>
+  <w:style w:type="paragraph" w:styleId="Footer">
+    <w:name w:val="footer"/>
+    <w:basedOn w:val="Normal"/>
+    <w:link w:val="FooterChar"/>
+    <w:uiPriority w:val="99"/>
+    <w:unhideWhenUsed/>
+    <w:rsid w:val="009C339E"/>
+    <w:pPr>
+      <w:tabs>
+        <w:tab w:val="center" w:pos="4513"/>
+        <w:tab w:val="right" w:pos="9026"/>
+      </w:tabs>
+      <w:spacing w:after="0" w:line="240" w:lineRule="auto"/>
+    </w:pPr>
+  </w:style>
+  <w:style w:type="character" w:customStyle="1" w:styleId="FooterChar">
+    <w:name w:val="Footer Char"/>
+    <w:basedOn w:val="DefaultParagraphFont"/>
+    <w:link w:val="Footer"/>
+    <w:uiPriority w:val="99"/>
+    <w:rsid w:val="009C339E"/>
+  </w:style>
+  <w:style w:type="paragraph" w:styleId="Caption">
+    <w:name w:val="caption"/>
+    <w:basedOn w:val="Normal"/>
+    <w:next w:val="Normal"/>
+    <w:uiPriority w:val="35"/>
+    <w:unhideWhenUsed/>
+    <w:qFormat/>
+    <w:rsid w:val="003978BA"/>
+    <w:pPr>
+      <w:spacing w:after="200" w:line="240" w:lineRule="auto"/>
+    </w:pPr>
+    <w:rPr>
+      <w:i/>
+      <w:iCs/>
+      <w:color w:val="44546A" w:themeColor="text2"/>
+      <w:sz w:val="18"/>
+      <w:szCs w:val="18"/>
+    </w:rPr>
   </w:style>
 </w:styles>
 </file>

</xml_diff>